<commit_message>
Added Software analysis project inside
I added shays project to the git (ניתוח מערכות)
</commit_message>
<xml_diff>
--- a/NewIfYoon.docx
+++ b/NewIfYoon.docx
@@ -1057,7 +1057,6 @@
               <w:i w:val="0"/>
               <w:iCs w:val="0"/>
               <w:noProof/>
-              <w:lang w:eastAsia="en-IL"/>
             </w:rPr>
           </w:pPr>
           <w:r>
@@ -1069,7 +1068,7 @@
           <w:r>
             <w:fldChar w:fldCharType="separate"/>
           </w:r>
-          <w:hyperlink w:anchor="_Toc186442289" w:history="1">
+          <w:hyperlink w:anchor="_Toc188169524" w:history="1">
             <w:r>
               <w:rPr>
                 <w:rStyle w:val="Hyperlink"/>
@@ -1097,7 +1096,7 @@
                 <w:noProof/>
                 <w:webHidden/>
               </w:rPr>
-              <w:instrText xml:space="preserve"> PAGEREF _Toc186442289 \h </w:instrText>
+              <w:instrText xml:space="preserve"> PAGEREF _Toc188169524 \h </w:instrText>
             </w:r>
             <w:r>
               <w:rPr>
@@ -1141,10 +1140,9 @@
               <w:i w:val="0"/>
               <w:iCs w:val="0"/>
               <w:noProof/>
-              <w:lang w:eastAsia="en-IL"/>
             </w:rPr>
           </w:pPr>
-          <w:hyperlink w:anchor="_Toc186442290" w:history="1">
+          <w:hyperlink w:anchor="_Toc188169525" w:history="1">
             <w:r>
               <w:rPr>
                 <w:rStyle w:val="Hyperlink"/>
@@ -1172,7 +1170,7 @@
                 <w:noProof/>
                 <w:webHidden/>
               </w:rPr>
-              <w:instrText xml:space="preserve"> PAGEREF _Toc186442290 \h </w:instrText>
+              <w:instrText xml:space="preserve"> PAGEREF _Toc188169525 \h </w:instrText>
             </w:r>
             <w:r>
               <w:rPr>
@@ -1216,10 +1214,9 @@
               <w:noProof/>
               <w:sz w:val="24"/>
               <w:szCs w:val="24"/>
-              <w:lang w:eastAsia="en-IL"/>
             </w:rPr>
           </w:pPr>
-          <w:hyperlink w:anchor="_Toc186442291" w:history="1">
+          <w:hyperlink w:anchor="_Toc188169526" w:history="1">
             <w:r>
               <w:rPr>
                 <w:rStyle w:val="Hyperlink"/>
@@ -1247,7 +1244,7 @@
                 <w:noProof/>
                 <w:webHidden/>
               </w:rPr>
-              <w:instrText xml:space="preserve"> PAGEREF _Toc186442291 \h </w:instrText>
+              <w:instrText xml:space="preserve"> PAGEREF _Toc188169526 \h </w:instrText>
             </w:r>
             <w:r>
               <w:rPr>
@@ -1291,10 +1288,9 @@
               <w:noProof/>
               <w:sz w:val="24"/>
               <w:szCs w:val="24"/>
-              <w:lang w:eastAsia="en-IL"/>
             </w:rPr>
           </w:pPr>
-          <w:hyperlink w:anchor="_Toc186442292" w:history="1">
+          <w:hyperlink w:anchor="_Toc188169527" w:history="1">
             <w:r>
               <w:rPr>
                 <w:rStyle w:val="Hyperlink"/>
@@ -1322,7 +1318,7 @@
                 <w:noProof/>
                 <w:webHidden/>
               </w:rPr>
-              <w:instrText xml:space="preserve"> PAGEREF _Toc186442292 \h </w:instrText>
+              <w:instrText xml:space="preserve"> PAGEREF _Toc188169527 \h </w:instrText>
             </w:r>
             <w:r>
               <w:rPr>
@@ -1366,10 +1362,9 @@
               <w:i w:val="0"/>
               <w:iCs w:val="0"/>
               <w:noProof/>
-              <w:lang w:eastAsia="en-IL"/>
             </w:rPr>
           </w:pPr>
-          <w:hyperlink w:anchor="_Toc186442293" w:history="1">
+          <w:hyperlink w:anchor="_Toc188169528" w:history="1">
             <w:r>
               <w:rPr>
                 <w:rStyle w:val="Hyperlink"/>
@@ -1397,7 +1392,7 @@
                 <w:noProof/>
                 <w:webHidden/>
               </w:rPr>
-              <w:instrText xml:space="preserve"> PAGEREF _Toc186442293 \h </w:instrText>
+              <w:instrText xml:space="preserve"> PAGEREF _Toc188169528 \h </w:instrText>
             </w:r>
             <w:r>
               <w:rPr>
@@ -1441,10 +1436,9 @@
               <w:noProof/>
               <w:sz w:val="24"/>
               <w:szCs w:val="24"/>
-              <w:lang w:eastAsia="en-IL"/>
             </w:rPr>
           </w:pPr>
-          <w:hyperlink w:anchor="_Toc186442294" w:history="1">
+          <w:hyperlink w:anchor="_Toc188169529" w:history="1">
             <w:r>
               <w:rPr>
                 <w:rStyle w:val="Hyperlink"/>
@@ -1472,7 +1466,7 @@
                 <w:noProof/>
                 <w:webHidden/>
               </w:rPr>
-              <w:instrText xml:space="preserve"> PAGEREF _Toc186442294 \h </w:instrText>
+              <w:instrText xml:space="preserve"> PAGEREF _Toc188169529 \h </w:instrText>
             </w:r>
             <w:r>
               <w:rPr>
@@ -1516,10 +1510,9 @@
               <w:noProof/>
               <w:sz w:val="24"/>
               <w:szCs w:val="24"/>
-              <w:lang w:eastAsia="en-IL"/>
             </w:rPr>
           </w:pPr>
-          <w:hyperlink w:anchor="_Toc186442295" w:history="1">
+          <w:hyperlink w:anchor="_Toc188169530" w:history="1">
             <w:r>
               <w:rPr>
                 <w:rStyle w:val="Hyperlink"/>
@@ -1547,7 +1540,7 @@
                 <w:noProof/>
                 <w:webHidden/>
               </w:rPr>
-              <w:instrText xml:space="preserve"> PAGEREF _Toc186442295 \h </w:instrText>
+              <w:instrText xml:space="preserve"> PAGEREF _Toc188169530 \h </w:instrText>
             </w:r>
             <w:r>
               <w:rPr>
@@ -1591,10 +1584,9 @@
               <w:i w:val="0"/>
               <w:iCs w:val="0"/>
               <w:noProof/>
-              <w:lang w:eastAsia="en-IL"/>
             </w:rPr>
           </w:pPr>
-          <w:hyperlink w:anchor="_Toc186442296" w:history="1">
+          <w:hyperlink w:anchor="_Toc188169531" w:history="1">
             <w:r>
               <w:rPr>
                 <w:rStyle w:val="Hyperlink"/>
@@ -1622,7 +1614,7 @@
                 <w:noProof/>
                 <w:webHidden/>
               </w:rPr>
-              <w:instrText xml:space="preserve"> PAGEREF _Toc186442296 \h </w:instrText>
+              <w:instrText xml:space="preserve"> PAGEREF _Toc188169531 \h </w:instrText>
             </w:r>
             <w:r>
               <w:rPr>
@@ -1666,10 +1658,9 @@
               <w:i w:val="0"/>
               <w:iCs w:val="0"/>
               <w:noProof/>
-              <w:lang w:eastAsia="en-IL"/>
             </w:rPr>
           </w:pPr>
-          <w:hyperlink w:anchor="_Toc186442297" w:history="1">
+          <w:hyperlink w:anchor="_Toc188169532" w:history="1">
             <w:r>
               <w:rPr>
                 <w:rStyle w:val="Hyperlink"/>
@@ -1697,7 +1688,7 @@
                 <w:noProof/>
                 <w:webHidden/>
               </w:rPr>
-              <w:instrText xml:space="preserve"> PAGEREF _Toc186442297 \h </w:instrText>
+              <w:instrText xml:space="preserve"> PAGEREF _Toc188169532 \h </w:instrText>
             </w:r>
             <w:r>
               <w:rPr>
@@ -1741,10 +1732,9 @@
               <w:noProof/>
               <w:sz w:val="24"/>
               <w:szCs w:val="24"/>
-              <w:lang w:eastAsia="en-IL"/>
             </w:rPr>
           </w:pPr>
-          <w:hyperlink w:anchor="_Toc186442298" w:history="1">
+          <w:hyperlink w:anchor="_Toc188169533" w:history="1">
             <w:r>
               <w:rPr>
                 <w:rStyle w:val="Hyperlink"/>
@@ -1772,7 +1762,7 @@
                 <w:noProof/>
                 <w:webHidden/>
               </w:rPr>
-              <w:instrText xml:space="preserve"> PAGEREF _Toc186442298 \h </w:instrText>
+              <w:instrText xml:space="preserve"> PAGEREF _Toc188169533 \h </w:instrText>
             </w:r>
             <w:r>
               <w:rPr>
@@ -1817,10 +1807,9 @@
               <w:noProof/>
               <w:sz w:val="24"/>
               <w:szCs w:val="24"/>
-              <w:lang w:eastAsia="en-IL"/>
             </w:rPr>
           </w:pPr>
-          <w:hyperlink w:anchor="_Toc186442299" w:history="1">
+          <w:hyperlink w:anchor="_Toc188169534" w:history="1">
             <w:r>
               <w:rPr>
                 <w:rStyle w:val="Hyperlink"/>
@@ -1837,7 +1826,6 @@
                 <w:noProof/>
                 <w:sz w:val="24"/>
                 <w:szCs w:val="24"/>
-                <w:lang w:eastAsia="en-IL"/>
               </w:rPr>
               <w:tab/>
             </w:r>
@@ -1868,7 +1856,7 @@
                 <w:noProof/>
                 <w:webHidden/>
               </w:rPr>
-              <w:instrText xml:space="preserve"> PAGEREF _Toc186442299 \h </w:instrText>
+              <w:instrText xml:space="preserve"> PAGEREF _Toc188169534 \h </w:instrText>
             </w:r>
             <w:r>
               <w:rPr>
@@ -1900,6 +1888,844 @@
           </w:hyperlink>
         </w:p>
         <w:p>
+          <w:pPr>
+            <w:pStyle w:val="TOC1"/>
+            <w:tabs>
+              <w:tab w:val="right" w:leader="dot" w:pos="9350"/>
+            </w:tabs>
+            <w:rPr>
+              <w:rFonts w:eastAsiaTheme="minorEastAsia" w:cstheme="minorBidi"/>
+              <w:b w:val="0"/>
+              <w:bCs w:val="0"/>
+              <w:i w:val="0"/>
+              <w:iCs w:val="0"/>
+              <w:noProof/>
+            </w:rPr>
+          </w:pPr>
+          <w:hyperlink w:anchor="_Toc188169535" w:history="1">
+            <w:r>
+              <w:rPr>
+                <w:rStyle w:val="Hyperlink"/>
+                <w:noProof/>
+                <w:lang w:val="en-US"/>
+              </w:rPr>
+              <w:t>6. Expected problems during development and solutions</w:t>
+            </w:r>
+            <w:r>
+              <w:rPr>
+                <w:noProof/>
+                <w:webHidden/>
+              </w:rPr>
+              <w:tab/>
+            </w:r>
+            <w:r>
+              <w:rPr>
+                <w:noProof/>
+                <w:webHidden/>
+              </w:rPr>
+              <w:fldChar w:fldCharType="begin"/>
+            </w:r>
+            <w:r>
+              <w:rPr>
+                <w:noProof/>
+                <w:webHidden/>
+              </w:rPr>
+              <w:instrText xml:space="preserve"> PAGEREF _Toc188169535 \h </w:instrText>
+            </w:r>
+            <w:r>
+              <w:rPr>
+                <w:noProof/>
+                <w:webHidden/>
+              </w:rPr>
+            </w:r>
+            <w:r>
+              <w:rPr>
+                <w:noProof/>
+                <w:webHidden/>
+              </w:rPr>
+              <w:fldChar w:fldCharType="separate"/>
+            </w:r>
+            <w:r>
+              <w:rPr>
+                <w:noProof/>
+                <w:webHidden/>
+              </w:rPr>
+              <w:t>13</w:t>
+            </w:r>
+            <w:r>
+              <w:rPr>
+                <w:noProof/>
+                <w:webHidden/>
+              </w:rPr>
+              <w:fldChar w:fldCharType="end"/>
+            </w:r>
+          </w:hyperlink>
+        </w:p>
+        <w:p>
+          <w:pPr>
+            <w:pStyle w:val="TOC2"/>
+            <w:tabs>
+              <w:tab w:val="right" w:leader="dot" w:pos="9350"/>
+            </w:tabs>
+            <w:rPr>
+              <w:rFonts w:eastAsiaTheme="minorEastAsia" w:cstheme="minorBidi"/>
+              <w:b w:val="0"/>
+              <w:bCs w:val="0"/>
+              <w:noProof/>
+              <w:sz w:val="24"/>
+              <w:szCs w:val="24"/>
+            </w:rPr>
+          </w:pPr>
+          <w:hyperlink w:anchor="_Toc188169536" w:history="1">
+            <w:r>
+              <w:rPr>
+                <w:rStyle w:val="Hyperlink"/>
+                <w:noProof/>
+                <w:lang w:val="en-US"/>
+              </w:rPr>
+              <w:t>6.1 Problems description</w:t>
+            </w:r>
+            <w:r>
+              <w:rPr>
+                <w:noProof/>
+                <w:webHidden/>
+              </w:rPr>
+              <w:tab/>
+            </w:r>
+            <w:r>
+              <w:rPr>
+                <w:noProof/>
+                <w:webHidden/>
+              </w:rPr>
+              <w:fldChar w:fldCharType="begin"/>
+            </w:r>
+            <w:r>
+              <w:rPr>
+                <w:noProof/>
+                <w:webHidden/>
+              </w:rPr>
+              <w:instrText xml:space="preserve"> PAGEREF _Toc188169536 \h </w:instrText>
+            </w:r>
+            <w:r>
+              <w:rPr>
+                <w:noProof/>
+                <w:webHidden/>
+              </w:rPr>
+            </w:r>
+            <w:r>
+              <w:rPr>
+                <w:noProof/>
+                <w:webHidden/>
+              </w:rPr>
+              <w:fldChar w:fldCharType="separate"/>
+            </w:r>
+            <w:r>
+              <w:rPr>
+                <w:noProof/>
+                <w:webHidden/>
+              </w:rPr>
+              <w:t>13</w:t>
+            </w:r>
+            <w:r>
+              <w:rPr>
+                <w:noProof/>
+                <w:webHidden/>
+              </w:rPr>
+              <w:fldChar w:fldCharType="end"/>
+            </w:r>
+          </w:hyperlink>
+        </w:p>
+        <w:p>
+          <w:pPr>
+            <w:pStyle w:val="TOC2"/>
+            <w:tabs>
+              <w:tab w:val="right" w:leader="dot" w:pos="9350"/>
+            </w:tabs>
+            <w:rPr>
+              <w:rFonts w:eastAsiaTheme="minorEastAsia" w:cstheme="minorBidi"/>
+              <w:b w:val="0"/>
+              <w:bCs w:val="0"/>
+              <w:noProof/>
+              <w:sz w:val="24"/>
+              <w:szCs w:val="24"/>
+            </w:rPr>
+          </w:pPr>
+          <w:hyperlink w:anchor="_Toc188169537" w:history="1">
+            <w:r>
+              <w:rPr>
+                <w:rStyle w:val="Hyperlink"/>
+                <w:noProof/>
+                <w:lang w:val="en-US"/>
+              </w:rPr>
+              <w:t>6.2 Possible solutions</w:t>
+            </w:r>
+            <w:r>
+              <w:rPr>
+                <w:noProof/>
+                <w:webHidden/>
+              </w:rPr>
+              <w:tab/>
+            </w:r>
+            <w:r>
+              <w:rPr>
+                <w:noProof/>
+                <w:webHidden/>
+              </w:rPr>
+              <w:fldChar w:fldCharType="begin"/>
+            </w:r>
+            <w:r>
+              <w:rPr>
+                <w:noProof/>
+                <w:webHidden/>
+              </w:rPr>
+              <w:instrText xml:space="preserve"> PAGEREF _Toc188169537 \h </w:instrText>
+            </w:r>
+            <w:r>
+              <w:rPr>
+                <w:noProof/>
+                <w:webHidden/>
+              </w:rPr>
+            </w:r>
+            <w:r>
+              <w:rPr>
+                <w:noProof/>
+                <w:webHidden/>
+              </w:rPr>
+              <w:fldChar w:fldCharType="separate"/>
+            </w:r>
+            <w:r>
+              <w:rPr>
+                <w:noProof/>
+                <w:webHidden/>
+              </w:rPr>
+              <w:t>13</w:t>
+            </w:r>
+            <w:r>
+              <w:rPr>
+                <w:noProof/>
+                <w:webHidden/>
+              </w:rPr>
+              <w:fldChar w:fldCharType="end"/>
+            </w:r>
+          </w:hyperlink>
+        </w:p>
+        <w:p>
+          <w:pPr>
+            <w:pStyle w:val="TOC1"/>
+            <w:tabs>
+              <w:tab w:val="right" w:leader="dot" w:pos="9350"/>
+            </w:tabs>
+            <w:rPr>
+              <w:rFonts w:eastAsiaTheme="minorEastAsia" w:cstheme="minorBidi"/>
+              <w:b w:val="0"/>
+              <w:bCs w:val="0"/>
+              <w:i w:val="0"/>
+              <w:iCs w:val="0"/>
+              <w:noProof/>
+            </w:rPr>
+          </w:pPr>
+          <w:hyperlink w:anchor="_Toc188169538" w:history="1">
+            <w:r>
+              <w:rPr>
+                <w:rStyle w:val="Hyperlink"/>
+                <w:noProof/>
+                <w:lang w:val="en-US"/>
+              </w:rPr>
+              <w:t>7. Selected Technology Solution</w:t>
+            </w:r>
+            <w:r>
+              <w:rPr>
+                <w:noProof/>
+                <w:webHidden/>
+              </w:rPr>
+              <w:tab/>
+            </w:r>
+            <w:r>
+              <w:rPr>
+                <w:noProof/>
+                <w:webHidden/>
+              </w:rPr>
+              <w:fldChar w:fldCharType="begin"/>
+            </w:r>
+            <w:r>
+              <w:rPr>
+                <w:noProof/>
+                <w:webHidden/>
+              </w:rPr>
+              <w:instrText xml:space="preserve"> PAGEREF _Toc188169538 \h </w:instrText>
+            </w:r>
+            <w:r>
+              <w:rPr>
+                <w:noProof/>
+                <w:webHidden/>
+              </w:rPr>
+            </w:r>
+            <w:r>
+              <w:rPr>
+                <w:noProof/>
+                <w:webHidden/>
+              </w:rPr>
+              <w:fldChar w:fldCharType="separate"/>
+            </w:r>
+            <w:r>
+              <w:rPr>
+                <w:noProof/>
+                <w:webHidden/>
+              </w:rPr>
+              <w:t>14</w:t>
+            </w:r>
+            <w:r>
+              <w:rPr>
+                <w:noProof/>
+                <w:webHidden/>
+              </w:rPr>
+              <w:fldChar w:fldCharType="end"/>
+            </w:r>
+          </w:hyperlink>
+        </w:p>
+        <w:p>
+          <w:pPr>
+            <w:pStyle w:val="TOC2"/>
+            <w:tabs>
+              <w:tab w:val="right" w:leader="dot" w:pos="9350"/>
+            </w:tabs>
+            <w:rPr>
+              <w:rFonts w:eastAsiaTheme="minorEastAsia" w:cstheme="minorBidi"/>
+              <w:b w:val="0"/>
+              <w:bCs w:val="0"/>
+              <w:noProof/>
+              <w:sz w:val="24"/>
+              <w:szCs w:val="24"/>
+            </w:rPr>
+          </w:pPr>
+          <w:hyperlink w:anchor="_Toc188169539" w:history="1">
+            <w:r>
+              <w:rPr>
+                <w:rStyle w:val="Hyperlink"/>
+                <w:noProof/>
+                <w:lang w:val="en-US"/>
+              </w:rPr>
+              <w:t>7.5 Division into programs and modules</w:t>
+            </w:r>
+            <w:r>
+              <w:rPr>
+                <w:noProof/>
+                <w:webHidden/>
+              </w:rPr>
+              <w:tab/>
+            </w:r>
+            <w:r>
+              <w:rPr>
+                <w:noProof/>
+                <w:webHidden/>
+              </w:rPr>
+              <w:fldChar w:fldCharType="begin"/>
+            </w:r>
+            <w:r>
+              <w:rPr>
+                <w:noProof/>
+                <w:webHidden/>
+              </w:rPr>
+              <w:instrText xml:space="preserve"> PAGEREF _Toc188169539 \h </w:instrText>
+            </w:r>
+            <w:r>
+              <w:rPr>
+                <w:noProof/>
+                <w:webHidden/>
+              </w:rPr>
+            </w:r>
+            <w:r>
+              <w:rPr>
+                <w:noProof/>
+                <w:webHidden/>
+              </w:rPr>
+              <w:fldChar w:fldCharType="separate"/>
+            </w:r>
+            <w:r>
+              <w:rPr>
+                <w:noProof/>
+                <w:webHidden/>
+              </w:rPr>
+              <w:t>14</w:t>
+            </w:r>
+            <w:r>
+              <w:rPr>
+                <w:noProof/>
+                <w:webHidden/>
+              </w:rPr>
+              <w:fldChar w:fldCharType="end"/>
+            </w:r>
+          </w:hyperlink>
+        </w:p>
+        <w:p>
+          <w:pPr>
+            <w:pStyle w:val="TOC1"/>
+            <w:tabs>
+              <w:tab w:val="right" w:leader="dot" w:pos="9350"/>
+            </w:tabs>
+            <w:rPr>
+              <w:rFonts w:eastAsiaTheme="minorEastAsia" w:cstheme="minorBidi"/>
+              <w:b w:val="0"/>
+              <w:bCs w:val="0"/>
+              <w:i w:val="0"/>
+              <w:iCs w:val="0"/>
+              <w:noProof/>
+            </w:rPr>
+          </w:pPr>
+          <w:hyperlink w:anchor="_Toc188169540" w:history="1">
+            <w:r>
+              <w:rPr>
+                <w:rStyle w:val="Hyperlink"/>
+                <w:noProof/>
+              </w:rPr>
+              <w:t>10. Description of the algorithmi</w:t>
+            </w:r>
+            <w:r>
+              <w:rPr>
+                <w:rStyle w:val="Hyperlink"/>
+                <w:noProof/>
+                <w:lang w:val="en-US"/>
+              </w:rPr>
+              <w:t>c -</w:t>
+            </w:r>
+            <w:r>
+              <w:rPr>
+                <w:rStyle w:val="Hyperlink"/>
+                <w:noProof/>
+              </w:rPr>
+              <w:t xml:space="preserve"> computational</w:t>
+            </w:r>
+            <w:r>
+              <w:rPr>
+                <w:rStyle w:val="Hyperlink"/>
+                <w:noProof/>
+                <w:lang w:val="en-US"/>
+              </w:rPr>
+              <w:t xml:space="preserve"> </w:t>
+            </w:r>
+            <w:r>
+              <w:rPr>
+                <w:rStyle w:val="Hyperlink"/>
+                <w:noProof/>
+              </w:rPr>
+              <w:t>component</w:t>
+            </w:r>
+            <w:r>
+              <w:rPr>
+                <w:noProof/>
+                <w:webHidden/>
+              </w:rPr>
+              <w:tab/>
+            </w:r>
+            <w:r>
+              <w:rPr>
+                <w:noProof/>
+                <w:webHidden/>
+              </w:rPr>
+              <w:fldChar w:fldCharType="begin"/>
+            </w:r>
+            <w:r>
+              <w:rPr>
+                <w:noProof/>
+                <w:webHidden/>
+              </w:rPr>
+              <w:instrText xml:space="preserve"> PAGEREF _Toc188169540 \h </w:instrText>
+            </w:r>
+            <w:r>
+              <w:rPr>
+                <w:noProof/>
+                <w:webHidden/>
+              </w:rPr>
+            </w:r>
+            <w:r>
+              <w:rPr>
+                <w:noProof/>
+                <w:webHidden/>
+              </w:rPr>
+              <w:fldChar w:fldCharType="separate"/>
+            </w:r>
+            <w:r>
+              <w:rPr>
+                <w:noProof/>
+                <w:webHidden/>
+              </w:rPr>
+              <w:t>15</w:t>
+            </w:r>
+            <w:r>
+              <w:rPr>
+                <w:noProof/>
+                <w:webHidden/>
+              </w:rPr>
+              <w:fldChar w:fldCharType="end"/>
+            </w:r>
+          </w:hyperlink>
+        </w:p>
+        <w:p>
+          <w:pPr>
+            <w:pStyle w:val="TOC2"/>
+            <w:tabs>
+              <w:tab w:val="right" w:leader="dot" w:pos="9350"/>
+            </w:tabs>
+            <w:rPr>
+              <w:rFonts w:eastAsiaTheme="minorEastAsia" w:cstheme="minorBidi"/>
+              <w:b w:val="0"/>
+              <w:bCs w:val="0"/>
+              <w:noProof/>
+              <w:sz w:val="24"/>
+              <w:szCs w:val="24"/>
+            </w:rPr>
+          </w:pPr>
+          <w:hyperlink w:anchor="_Toc188169541" w:history="1">
+            <w:r>
+              <w:rPr>
+                <w:rStyle w:val="Hyperlink"/>
+                <w:noProof/>
+                <w:lang w:val="en-US"/>
+              </w:rPr>
+              <w:t>10.1 The problem we aim to solve</w:t>
+            </w:r>
+            <w:r>
+              <w:rPr>
+                <w:noProof/>
+                <w:webHidden/>
+              </w:rPr>
+              <w:tab/>
+            </w:r>
+            <w:r>
+              <w:rPr>
+                <w:noProof/>
+                <w:webHidden/>
+              </w:rPr>
+              <w:fldChar w:fldCharType="begin"/>
+            </w:r>
+            <w:r>
+              <w:rPr>
+                <w:noProof/>
+                <w:webHidden/>
+              </w:rPr>
+              <w:instrText xml:space="preserve"> PAGEREF _Toc188169541 \h </w:instrText>
+            </w:r>
+            <w:r>
+              <w:rPr>
+                <w:noProof/>
+                <w:webHidden/>
+              </w:rPr>
+            </w:r>
+            <w:r>
+              <w:rPr>
+                <w:noProof/>
+                <w:webHidden/>
+              </w:rPr>
+              <w:fldChar w:fldCharType="separate"/>
+            </w:r>
+            <w:r>
+              <w:rPr>
+                <w:noProof/>
+                <w:webHidden/>
+              </w:rPr>
+              <w:t>15</w:t>
+            </w:r>
+            <w:r>
+              <w:rPr>
+                <w:noProof/>
+                <w:webHidden/>
+              </w:rPr>
+              <w:fldChar w:fldCharType="end"/>
+            </w:r>
+          </w:hyperlink>
+        </w:p>
+        <w:p>
+          <w:pPr>
+            <w:pStyle w:val="TOC3"/>
+            <w:tabs>
+              <w:tab w:val="right" w:leader="dot" w:pos="9350"/>
+            </w:tabs>
+            <w:rPr>
+              <w:rFonts w:eastAsiaTheme="minorEastAsia" w:cstheme="minorBidi"/>
+              <w:noProof/>
+              <w:sz w:val="24"/>
+              <w:szCs w:val="24"/>
+            </w:rPr>
+          </w:pPr>
+          <w:hyperlink w:anchor="_Toc188169542" w:history="1">
+            <w:r>
+              <w:rPr>
+                <w:rStyle w:val="Hyperlink"/>
+                <w:noProof/>
+                <w:lang w:val="en-US"/>
+              </w:rPr>
+              <w:t>The problem:</w:t>
+            </w:r>
+            <w:r>
+              <w:rPr>
+                <w:noProof/>
+                <w:webHidden/>
+              </w:rPr>
+              <w:tab/>
+            </w:r>
+            <w:r>
+              <w:rPr>
+                <w:noProof/>
+                <w:webHidden/>
+              </w:rPr>
+              <w:fldChar w:fldCharType="begin"/>
+            </w:r>
+            <w:r>
+              <w:rPr>
+                <w:noProof/>
+                <w:webHidden/>
+              </w:rPr>
+              <w:instrText xml:space="preserve"> PAGEREF _Toc188169542 \h </w:instrText>
+            </w:r>
+            <w:r>
+              <w:rPr>
+                <w:noProof/>
+                <w:webHidden/>
+              </w:rPr>
+            </w:r>
+            <w:r>
+              <w:rPr>
+                <w:noProof/>
+                <w:webHidden/>
+              </w:rPr>
+              <w:fldChar w:fldCharType="separate"/>
+            </w:r>
+            <w:r>
+              <w:rPr>
+                <w:noProof/>
+                <w:webHidden/>
+              </w:rPr>
+              <w:t>15</w:t>
+            </w:r>
+            <w:r>
+              <w:rPr>
+                <w:noProof/>
+                <w:webHidden/>
+              </w:rPr>
+              <w:fldChar w:fldCharType="end"/>
+            </w:r>
+          </w:hyperlink>
+        </w:p>
+        <w:p>
+          <w:pPr>
+            <w:pStyle w:val="TOC3"/>
+            <w:tabs>
+              <w:tab w:val="right" w:leader="dot" w:pos="9350"/>
+            </w:tabs>
+            <w:rPr>
+              <w:rFonts w:eastAsiaTheme="minorEastAsia" w:cstheme="minorBidi"/>
+              <w:noProof/>
+              <w:sz w:val="24"/>
+              <w:szCs w:val="24"/>
+            </w:rPr>
+          </w:pPr>
+          <w:hyperlink w:anchor="_Toc188169543" w:history="1">
+            <w:r>
+              <w:rPr>
+                <w:rStyle w:val="Hyperlink"/>
+                <w:noProof/>
+                <w:lang w:val="en-US"/>
+              </w:rPr>
+              <w:t>The solution:</w:t>
+            </w:r>
+            <w:r>
+              <w:rPr>
+                <w:noProof/>
+                <w:webHidden/>
+              </w:rPr>
+              <w:tab/>
+            </w:r>
+            <w:r>
+              <w:rPr>
+                <w:noProof/>
+                <w:webHidden/>
+              </w:rPr>
+              <w:fldChar w:fldCharType="begin"/>
+            </w:r>
+            <w:r>
+              <w:rPr>
+                <w:noProof/>
+                <w:webHidden/>
+              </w:rPr>
+              <w:instrText xml:space="preserve"> PAGEREF _Toc188169543 \h </w:instrText>
+            </w:r>
+            <w:r>
+              <w:rPr>
+                <w:noProof/>
+                <w:webHidden/>
+              </w:rPr>
+            </w:r>
+            <w:r>
+              <w:rPr>
+                <w:noProof/>
+                <w:webHidden/>
+              </w:rPr>
+              <w:fldChar w:fldCharType="separate"/>
+            </w:r>
+            <w:r>
+              <w:rPr>
+                <w:noProof/>
+                <w:webHidden/>
+              </w:rPr>
+              <w:t>15</w:t>
+            </w:r>
+            <w:r>
+              <w:rPr>
+                <w:noProof/>
+                <w:webHidden/>
+              </w:rPr>
+              <w:fldChar w:fldCharType="end"/>
+            </w:r>
+          </w:hyperlink>
+        </w:p>
+        <w:p>
+          <w:pPr>
+            <w:pStyle w:val="TOC2"/>
+            <w:tabs>
+              <w:tab w:val="right" w:leader="dot" w:pos="9350"/>
+            </w:tabs>
+            <w:rPr>
+              <w:rFonts w:eastAsiaTheme="minorEastAsia" w:cstheme="minorBidi"/>
+              <w:b w:val="0"/>
+              <w:bCs w:val="0"/>
+              <w:noProof/>
+              <w:sz w:val="24"/>
+              <w:szCs w:val="24"/>
+            </w:rPr>
+          </w:pPr>
+          <w:hyperlink w:anchor="_Toc188169544" w:history="1">
+            <w:r>
+              <w:rPr>
+                <w:rStyle w:val="Hyperlink"/>
+                <w:noProof/>
+                <w:lang w:val="en-US"/>
+              </w:rPr>
+              <w:t>10.2 Data collection and statistical analysis</w:t>
+            </w:r>
+            <w:r>
+              <w:rPr>
+                <w:noProof/>
+                <w:webHidden/>
+              </w:rPr>
+              <w:tab/>
+            </w:r>
+            <w:r>
+              <w:rPr>
+                <w:noProof/>
+                <w:webHidden/>
+              </w:rPr>
+              <w:fldChar w:fldCharType="begin"/>
+            </w:r>
+            <w:r>
+              <w:rPr>
+                <w:noProof/>
+                <w:webHidden/>
+              </w:rPr>
+              <w:instrText xml:space="preserve"> PAGEREF _Toc188169544 \h </w:instrText>
+            </w:r>
+            <w:r>
+              <w:rPr>
+                <w:noProof/>
+                <w:webHidden/>
+              </w:rPr>
+            </w:r>
+            <w:r>
+              <w:rPr>
+                <w:noProof/>
+                <w:webHidden/>
+              </w:rPr>
+              <w:fldChar w:fldCharType="separate"/>
+            </w:r>
+            <w:r>
+              <w:rPr>
+                <w:noProof/>
+                <w:webHidden/>
+              </w:rPr>
+              <w:t>15</w:t>
+            </w:r>
+            <w:r>
+              <w:rPr>
+                <w:noProof/>
+                <w:webHidden/>
+              </w:rPr>
+              <w:fldChar w:fldCharType="end"/>
+            </w:r>
+          </w:hyperlink>
+        </w:p>
+        <w:p>
+          <w:pPr>
+            <w:pStyle w:val="TOC1"/>
+            <w:tabs>
+              <w:tab w:val="right" w:leader="dot" w:pos="9350"/>
+            </w:tabs>
+            <w:rPr>
+              <w:rFonts w:eastAsiaTheme="minorEastAsia" w:cstheme="minorBidi"/>
+              <w:b w:val="0"/>
+              <w:bCs w:val="0"/>
+              <w:i w:val="0"/>
+              <w:iCs w:val="0"/>
+              <w:noProof/>
+            </w:rPr>
+          </w:pPr>
+          <w:hyperlink w:anchor="_Toc188169545" w:history="1">
+            <w:r>
+              <w:rPr>
+                <w:rStyle w:val="Hyperlink"/>
+                <w:noProof/>
+              </w:rPr>
+              <w:t>13. Work Plan and Stages for Project Implementation</w:t>
+            </w:r>
+            <w:r>
+              <w:rPr>
+                <w:noProof/>
+                <w:webHidden/>
+              </w:rPr>
+              <w:tab/>
+            </w:r>
+            <w:r>
+              <w:rPr>
+                <w:noProof/>
+                <w:webHidden/>
+              </w:rPr>
+              <w:fldChar w:fldCharType="begin"/>
+            </w:r>
+            <w:r>
+              <w:rPr>
+                <w:noProof/>
+                <w:webHidden/>
+              </w:rPr>
+              <w:instrText xml:space="preserve"> PAGEREF _Toc188169545 \h </w:instrText>
+            </w:r>
+            <w:r>
+              <w:rPr>
+                <w:noProof/>
+                <w:webHidden/>
+              </w:rPr>
+            </w:r>
+            <w:r>
+              <w:rPr>
+                <w:noProof/>
+                <w:webHidden/>
+              </w:rPr>
+              <w:fldChar w:fldCharType="separate"/>
+            </w:r>
+            <w:r>
+              <w:rPr>
+                <w:noProof/>
+                <w:webHidden/>
+              </w:rPr>
+              <w:t>16</w:t>
+            </w:r>
+            <w:r>
+              <w:rPr>
+                <w:noProof/>
+                <w:webHidden/>
+              </w:rPr>
+              <w:fldChar w:fldCharType="end"/>
+            </w:r>
+          </w:hyperlink>
+        </w:p>
+        <w:p>
           <w:r>
             <w:rPr>
               <w:b/>
@@ -1924,7 +2750,7 @@
           <w:lang w:val="en-US"/>
         </w:rPr>
       </w:pPr>
-      <w:bookmarkStart w:id="0" w:name="_Toc186442289"/>
+      <w:bookmarkStart w:id="0" w:name="_Toc188169524"/>
       <w:r>
         <w:rPr>
           <w:lang w:val="en-US"/>
@@ -2224,7 +3050,7 @@
           <w:lang w:val="en-US"/>
         </w:rPr>
       </w:pPr>
-      <w:bookmarkStart w:id="1" w:name="_Toc186442290"/>
+      <w:bookmarkStart w:id="1" w:name="_Toc188169525"/>
       <w:r>
         <w:rPr>
           <w:lang w:val="en-US"/>
@@ -2252,7 +3078,7 @@
           <w:lang w:val="en-US"/>
         </w:rPr>
       </w:pPr>
-      <w:bookmarkStart w:id="2" w:name="_Toc186442291"/>
+      <w:bookmarkStart w:id="2" w:name="_Toc188169526"/>
       <w:r>
         <w:rPr>
           <w:lang w:val="en-US"/>
@@ -3671,7 +4497,7 @@
         </w:rPr>
       </w:pPr>
       <w:bookmarkStart w:id="3" w:name="_2.2_System_goals"/>
-      <w:bookmarkStart w:id="4" w:name="_Toc186442292"/>
+      <w:bookmarkStart w:id="4" w:name="_Toc188169527"/>
       <w:bookmarkEnd w:id="3"/>
       <w:r>
         <w:rPr>
@@ -4001,7 +4827,7 @@
           <w:lang w:val="en-US"/>
         </w:rPr>
       </w:pPr>
-      <w:bookmarkStart w:id="5" w:name="_Toc186442293"/>
+      <w:bookmarkStart w:id="5" w:name="_Toc188169528"/>
       <w:r>
         <w:rPr>
           <w:lang w:val="en-US"/>
@@ -4029,7 +4855,7 @@
           <w:lang w:val="en-US"/>
         </w:rPr>
       </w:pPr>
-      <w:bookmarkStart w:id="6" w:name="_Toc186442294"/>
+      <w:bookmarkStart w:id="6" w:name="_Toc188169529"/>
       <w:r>
         <w:rPr>
           <w:lang w:val="en-US"/>
@@ -4958,7 +5784,7 @@
           <w:lang w:val="en-US"/>
         </w:rPr>
       </w:pPr>
-      <w:bookmarkStart w:id="7" w:name="_Toc186442295"/>
+      <w:bookmarkStart w:id="7" w:name="_Toc188169530"/>
       <w:r>
         <w:rPr>
           <w:lang w:val="en-US"/>
@@ -5195,7 +6021,7 @@
           <w:lang w:val="en-US"/>
         </w:rPr>
       </w:pPr>
-      <w:bookmarkStart w:id="8" w:name="_Toc186442296"/>
+      <w:bookmarkStart w:id="8" w:name="_Toc188169531"/>
       <w:r>
         <w:rPr>
           <w:lang w:val="en-US"/>
@@ -5621,7 +6447,7 @@
           <w:lang w:val="en-US"/>
         </w:rPr>
       </w:pPr>
-      <w:bookmarkStart w:id="9" w:name="_Toc186442297"/>
+      <w:bookmarkStart w:id="9" w:name="_Toc188169532"/>
       <w:r>
         <w:rPr>
           <w:lang w:val="en-US"/>
@@ -5650,7 +6476,7 @@
           <w:lang w:val="en-US"/>
         </w:rPr>
       </w:pPr>
-      <w:bookmarkStart w:id="10" w:name="_Toc186442298"/>
+      <w:bookmarkStart w:id="10" w:name="_Toc188169533"/>
       <w:r>
         <w:rPr>
           <w:lang w:val="en-US"/>
@@ -5994,7 +6820,7 @@
         </w:rPr>
         <w:t xml:space="preserve"> </w:t>
       </w:r>
-      <w:bookmarkStart w:id="11" w:name="_Toc186442299"/>
+      <w:bookmarkStart w:id="11" w:name="_Toc188169534"/>
       <w:r>
         <w:rPr>
           <w:lang w:val="en-US"/>
@@ -6616,6 +7442,7 @@
           <w:lang w:val="en-US"/>
         </w:rPr>
       </w:pPr>
+      <w:bookmarkStart w:id="12" w:name="_Toc188169535"/>
       <w:r>
         <w:rPr>
           <w:lang w:val="en-US"/>
@@ -6623,6 +7450,7 @@
         <w:lastRenderedPageBreak/>
         <w:t>6. Expected problems during development and solutions</w:t>
       </w:r>
+      <w:bookmarkEnd w:id="12"/>
     </w:p>
     <w:p>
       <w:pPr>
@@ -6843,6 +7671,7 @@
           <w:lang w:val="en-US"/>
         </w:rPr>
       </w:pPr>
+      <w:bookmarkStart w:id="13" w:name="_Toc188169536"/>
       <w:r>
         <w:rPr>
           <w:lang w:val="en-US"/>
@@ -6871,7 +7700,14 @@
         <w:rPr>
           <w:lang w:val="en-US"/>
         </w:rPr>
-        <w:t xml:space="preserve">escription </w:t>
+        <w:t>escription</w:t>
+      </w:r>
+      <w:bookmarkEnd w:id="13"/>
+      <w:r>
+        <w:rPr>
+          <w:lang w:val="en-US"/>
+        </w:rPr>
+        <w:t xml:space="preserve"> </w:t>
       </w:r>
     </w:p>
     <w:p>
@@ -6964,12 +7800,14 @@
           <w:lang w:val="en-US"/>
         </w:rPr>
       </w:pPr>
+      <w:bookmarkStart w:id="14" w:name="_Toc188169537"/>
       <w:r>
         <w:rPr>
           <w:lang w:val="en-US"/>
         </w:rPr>
         <w:t>6.2 Possible solutions</w:t>
       </w:r>
+      <w:bookmarkEnd w:id="14"/>
     </w:p>
     <w:p>
       <w:pPr>
@@ -7220,6 +8058,7 @@
           <w:lang w:val="en-US"/>
         </w:rPr>
       </w:pPr>
+      <w:bookmarkStart w:id="15" w:name="_Toc188169538"/>
       <w:r>
         <w:rPr>
           <w:lang w:val="en-US"/>
@@ -7227,6 +8066,7 @@
         <w:lastRenderedPageBreak/>
         <w:t>7. Selected Technology Solution</w:t>
       </w:r>
+      <w:bookmarkEnd w:id="15"/>
     </w:p>
     <w:p>
       <w:pPr>
@@ -7242,6 +8082,7 @@
           <w:lang w:val="en-US"/>
         </w:rPr>
       </w:pPr>
+      <w:bookmarkStart w:id="16" w:name="_Toc188169539"/>
       <w:r>
         <w:rPr>
           <w:lang w:val="en-US"/>
@@ -7254,6 +8095,7 @@
         </w:rPr>
         <w:t>Division into programs and modules</w:t>
       </w:r>
+      <w:bookmarkEnd w:id="16"/>
     </w:p>
     <w:p>
       <w:pPr>
@@ -7298,6 +8140,7 @@
       <w:pPr>
         <w:pStyle w:val="Heading1"/>
       </w:pPr>
+      <w:bookmarkStart w:id="17" w:name="_Toc188169540"/>
       <w:r>
         <w:lastRenderedPageBreak/>
         <w:t>10. Description of the algorithmi</w:t>
@@ -7323,6 +8166,7 @@
       <w:r>
         <w:t>component</w:t>
       </w:r>
+      <w:bookmarkEnd w:id="17"/>
     </w:p>
     <w:p>
       <w:pPr>
@@ -7331,6 +8175,7 @@
           <w:lang w:val="en-US"/>
         </w:rPr>
       </w:pPr>
+      <w:bookmarkStart w:id="18" w:name="_Toc188169541"/>
       <w:r>
         <w:rPr>
           <w:lang w:val="en-US"/>
@@ -7349,6 +8194,7 @@
         </w:rPr>
         <w:t>we aim to solve</w:t>
       </w:r>
+      <w:bookmarkEnd w:id="18"/>
     </w:p>
     <w:p>
       <w:pPr>
@@ -7357,12 +8203,14 @@
           <w:lang w:val="en-US"/>
         </w:rPr>
       </w:pPr>
+      <w:bookmarkStart w:id="19" w:name="_Toc188169542"/>
       <w:r>
         <w:rPr>
           <w:lang w:val="en-US"/>
         </w:rPr>
         <w:t>The problem:</w:t>
       </w:r>
+      <w:bookmarkEnd w:id="19"/>
     </w:p>
     <w:p>
       <w:pPr>
@@ -7391,18 +8239,7 @@
           <w:szCs w:val="26"/>
           <w:lang w:val="en-US"/>
         </w:rPr>
-        <w:t>enthusiast</w:t>
-      </w:r>
-      <w:r>
-        <w:rPr>
-          <w:rFonts w:ascii="System Font" w:hAnsi="System Font" w:cs="System Font"/>
-          <w:color w:val="000000"/>
-          <w:kern w:val="0"/>
-          <w:sz w:val="26"/>
-          <w:szCs w:val="26"/>
-          <w:lang w:val="en-US"/>
-        </w:rPr>
-        <w:t xml:space="preserve"> poker player the “all in one” app that can do</w:t>
+        <w:t>enthusiast poker player the “all in one” app that can do</w:t>
       </w:r>
       <w:r>
         <w:rPr>
@@ -7469,13 +8306,7 @@
         <w:rPr>
           <w:lang w:val="en-US"/>
         </w:rPr>
-        <w:t xml:space="preserve">Track your games and </w:t>
-      </w:r>
-      <w:r>
-        <w:rPr>
-          <w:lang w:val="en-US"/>
-        </w:rPr>
-        <w:t xml:space="preserve">subsequential </w:t>
+        <w:t xml:space="preserve">Track your games and subsequential </w:t>
       </w:r>
       <w:r>
         <w:rPr>
@@ -7560,11 +8391,19 @@
           <w:lang w:val="en-US"/>
         </w:rPr>
       </w:pPr>
-      <w:r>
-        <w:rPr>
-          <w:lang w:val="en-US"/>
-        </w:rPr>
-        <w:t xml:space="preserve">The solution: </w:t>
+      <w:bookmarkStart w:id="20" w:name="_Toc188169543"/>
+      <w:r>
+        <w:rPr>
+          <w:lang w:val="en-US"/>
+        </w:rPr>
+        <w:t>The solution:</w:t>
+      </w:r>
+      <w:bookmarkEnd w:id="20"/>
+      <w:r>
+        <w:rPr>
+          <w:lang w:val="en-US"/>
+        </w:rPr>
+        <w:t xml:space="preserve"> </w:t>
       </w:r>
     </w:p>
     <w:p>
@@ -7643,12 +8482,14 @@
           <w:lang w:val="en-US"/>
         </w:rPr>
       </w:pPr>
+      <w:bookmarkStart w:id="21" w:name="_Toc188169544"/>
       <w:r>
         <w:rPr>
           <w:lang w:val="en-US"/>
         </w:rPr>
         <w:t>10.2 Data collection and statistical analysis</w:t>
       </w:r>
+      <w:bookmarkEnd w:id="21"/>
     </w:p>
     <w:p>
       <w:pPr>
@@ -7940,9 +8781,16 @@
           <w:szCs w:val="26"/>
           <w:lang w:val="en-US"/>
         </w:rPr>
-        <w:t>Omaha 4, Omaha 5, Bomb pot 4, Bomb pot</w:t>
-      </w:r>
-      <w:r>
+        <w:t>Omaha 4, Omaha 5, Bomb pot 4, Bomb pot 5, Pineapple...)</w:t>
+      </w:r>
+    </w:p>
+    <w:p>
+      <w:pPr>
+        <w:pStyle w:val="ListParagraph"/>
+        <w:numPr>
+          <w:ilvl w:val="0"/>
+          <w:numId w:val="4"/>
+        </w:numPr>
         <w:rPr>
           <w:rFonts w:ascii="System Font" w:hAnsi="System Font" w:cs="System Font"/>
           <w:color w:val="000000"/>
@@ -7951,8 +8799,7 @@
           <w:szCs w:val="26"/>
           <w:lang w:val="en-US"/>
         </w:rPr>
-        <w:t xml:space="preserve"> </w:t>
-      </w:r>
+      </w:pPr>
       <w:r>
         <w:rPr>
           <w:rFonts w:ascii="System Font" w:hAnsi="System Font" w:cs="System Font"/>
@@ -7962,34 +8809,6 @@
           <w:szCs w:val="26"/>
           <w:lang w:val="en-US"/>
         </w:rPr>
-        <w:t>5, Pineapple...)</w:t>
-      </w:r>
-    </w:p>
-    <w:p>
-      <w:pPr>
-        <w:pStyle w:val="ListParagraph"/>
-        <w:numPr>
-          <w:ilvl w:val="0"/>
-          <w:numId w:val="4"/>
-        </w:numPr>
-        <w:rPr>
-          <w:rFonts w:ascii="System Font" w:hAnsi="System Font" w:cs="System Font"/>
-          <w:color w:val="000000"/>
-          <w:kern w:val="0"/>
-          <w:sz w:val="26"/>
-          <w:szCs w:val="26"/>
-          <w:lang w:val="en-US"/>
-        </w:rPr>
-      </w:pPr>
-      <w:r>
-        <w:rPr>
-          <w:rFonts w:ascii="System Font" w:hAnsi="System Font" w:cs="System Font"/>
-          <w:color w:val="000000"/>
-          <w:kern w:val="0"/>
-          <w:sz w:val="26"/>
-          <w:szCs w:val="26"/>
-          <w:lang w:val="en-US"/>
-        </w:rPr>
         <w:t>Bugs reported – How many bugs have been reported by users.</w:t>
       </w:r>
     </w:p>
@@ -7997,10 +8816,12 @@
       <w:pPr>
         <w:pStyle w:val="Heading1"/>
       </w:pPr>
+      <w:bookmarkStart w:id="22" w:name="_Toc188169545"/>
       <w:r>
         <w:lastRenderedPageBreak/>
         <w:t>13. Work Plan and Stages for Project Implementation</w:t>
       </w:r>
+      <w:bookmarkEnd w:id="22"/>
     </w:p>
     <w:p>
       <w:pPr>
@@ -13186,6 +14007,7 @@
   <w:style w:type="character" w:default="1" w:styleId="DefaultParagraphFont">
     <w:name w:val="Default Paragraph Font"/>
     <w:uiPriority w:val="1"/>
+    <w:semiHidden/>
     <w:unhideWhenUsed/>
   </w:style>
   <w:style w:type="table" w:default="1" w:styleId="TableNormal">

</xml_diff>